<commit_message>
main : Updated task
</commit_message>
<xml_diff>
--- a/docs/5sem-coursework-task.docx
+++ b/docs/5sem-coursework-task.docx
@@ -64,31 +64,31 @@
           <w:bottom w:w="0" w:type="dxa"/>
           <w:right w:w="108" w:type="dxa"/>
         </w:tblCellMar>
-        <w:tblLook w:val="01e0" w:noHBand="0" w:noVBand="0" w:firstColumn="1" w:lastRow="1" w:lastColumn="1" w:firstRow="1"/>
+        <w:tblLook w:firstRow="1" w:noVBand="0" w:lastRow="1" w:firstColumn="1" w:lastColumn="1" w:noHBand="0" w:val="01e0"/>
       </w:tblPr>
       <w:tblGrid>
-        <w:gridCol w:w="827"/>
+        <w:gridCol w:w="826"/>
         <w:gridCol w:w="540"/>
-        <w:gridCol w:w="360"/>
+        <w:gridCol w:w="361"/>
         <w:gridCol w:w="181"/>
         <w:gridCol w:w="360"/>
         <w:gridCol w:w="124"/>
         <w:gridCol w:w="236"/>
-        <w:gridCol w:w="899"/>
-        <w:gridCol w:w="180"/>
+        <w:gridCol w:w="898"/>
+        <w:gridCol w:w="181"/>
         <w:gridCol w:w="1077"/>
         <w:gridCol w:w="1"/>
         <w:gridCol w:w="543"/>
         <w:gridCol w:w="539"/>
         <w:gridCol w:w="180"/>
-        <w:gridCol w:w="2161"/>
-        <w:gridCol w:w="1362"/>
+        <w:gridCol w:w="2162"/>
+        <w:gridCol w:w="1361"/>
       </w:tblGrid>
       <w:tr>
         <w:trPr/>
         <w:tc>
           <w:tcPr>
-            <w:tcW w:w="1367" w:type="dxa"/>
+            <w:tcW w:w="1366" w:type="dxa"/>
             <w:gridSpan w:val="2"/>
             <w:tcBorders/>
           </w:tcPr>
@@ -106,7 +106,7 @@
         </w:tc>
         <w:tc>
           <w:tcPr>
-            <w:tcW w:w="3418" w:type="dxa"/>
+            <w:tcW w:w="3419" w:type="dxa"/>
             <w:gridSpan w:val="9"/>
             <w:tcBorders>
               <w:bottom w:val="single" w:sz="4" w:space="0" w:color="000000"/>
@@ -169,7 +169,7 @@
         <w:trPr/>
         <w:tc>
           <w:tcPr>
-            <w:tcW w:w="1367" w:type="dxa"/>
+            <w:tcW w:w="1366" w:type="dxa"/>
             <w:gridSpan w:val="2"/>
             <w:tcBorders/>
           </w:tcPr>
@@ -186,7 +186,7 @@
         </w:tc>
         <w:tc>
           <w:tcPr>
-            <w:tcW w:w="3418" w:type="dxa"/>
+            <w:tcW w:w="3419" w:type="dxa"/>
             <w:gridSpan w:val="9"/>
             <w:tcBorders>
               <w:top w:val="single" w:sz="4" w:space="0" w:color="000000"/>
@@ -380,7 +380,7 @@
         <w:trPr/>
         <w:tc>
           <w:tcPr>
-            <w:tcW w:w="827" w:type="dxa"/>
+            <w:tcW w:w="826" w:type="dxa"/>
             <w:tcBorders/>
           </w:tcPr>
           <w:p>
@@ -397,7 +397,7 @@
         </w:tc>
         <w:tc>
           <w:tcPr>
-            <w:tcW w:w="2880" w:type="dxa"/>
+            <w:tcW w:w="2881" w:type="dxa"/>
             <w:gridSpan w:val="8"/>
             <w:tcBorders>
               <w:bottom w:val="single" w:sz="4" w:space="0" w:color="000000"/>
@@ -434,13 +434,7 @@
               <w:rPr>
                 <w:lang w:val="en-US"/>
               </w:rPr>
-              <w:t>2</w:t>
-            </w:r>
-            <w:r>
-              <w:rPr>
-                <w:lang w:val="en-US"/>
-              </w:rPr>
-              <w:t>1</w:t>
+              <w:t>21</w:t>
             </w:r>
             <w:r>
               <w:rPr/>
@@ -453,23 +447,23 @@
         <w:trPr/>
         <w:tc>
           <w:tcPr>
-            <w:tcW w:w="827" w:type="dxa"/>
-            <w:tcBorders/>
-          </w:tcPr>
-          <w:p>
-            <w:pPr>
-              <w:pStyle w:val="Normal"/>
-              <w:widowControl w:val="false"/>
-              <w:rPr/>
-            </w:pPr>
-            <w:r>
-              <w:rPr/>
-            </w:r>
-          </w:p>
-        </w:tc>
-        <w:tc>
-          <w:tcPr>
-            <w:tcW w:w="2880" w:type="dxa"/>
+            <w:tcW w:w="826" w:type="dxa"/>
+            <w:tcBorders/>
+          </w:tcPr>
+          <w:p>
+            <w:pPr>
+              <w:pStyle w:val="Normal"/>
+              <w:widowControl w:val="false"/>
+              <w:rPr/>
+            </w:pPr>
+            <w:r>
+              <w:rPr/>
+            </w:r>
+          </w:p>
+        </w:tc>
+        <w:tc>
+          <w:tcPr>
+            <w:tcW w:w="2881" w:type="dxa"/>
             <w:gridSpan w:val="8"/>
             <w:tcBorders>
               <w:top w:val="single" w:sz="4" w:space="0" w:color="000000"/>
@@ -621,7 +615,7 @@
         <w:trPr/>
         <w:tc>
           <w:tcPr>
-            <w:tcW w:w="1367" w:type="dxa"/>
+            <w:tcW w:w="1366" w:type="dxa"/>
             <w:gridSpan w:val="2"/>
             <w:tcBorders/>
           </w:tcPr>
@@ -639,7 +633,7 @@
         </w:tc>
         <w:tc>
           <w:tcPr>
-            <w:tcW w:w="8203" w:type="dxa"/>
+            <w:tcW w:w="8204" w:type="dxa"/>
             <w:gridSpan w:val="14"/>
             <w:tcBorders>
               <w:bottom w:val="single" w:sz="4" w:space="0" w:color="000000"/>
@@ -650,14 +644,15 @@
               <w:pStyle w:val="Normal"/>
               <w:widowControl w:val="false"/>
               <w:rPr>
-                <w:highlight w:val="yellow"/>
-              </w:rPr>
-            </w:pPr>
-            <w:r>
-              <w:rPr>
-                <w:highlight w:val="yellow"/>
-              </w:rPr>
-              <w:t>Иванову Ивану Ивановичу</w:t>
+                <w:highlight w:val="none"/>
+                <w:shd w:fill="auto" w:val="clear"/>
+              </w:rPr>
+            </w:pPr>
+            <w:r>
+              <w:rPr>
+                <w:shd w:fill="auto" w:val="clear"/>
+              </w:rPr>
+              <w:t>Галанину Павлу Иннокентьевичу</w:t>
             </w:r>
           </w:p>
         </w:tc>
@@ -696,14 +691,27 @@
               <w:pStyle w:val="Normal"/>
               <w:widowControl w:val="false"/>
               <w:rPr>
-                <w:highlight w:val="yellow"/>
-              </w:rPr>
-            </w:pPr>
-            <w:r>
-              <w:rPr>
-                <w:highlight w:val="yellow"/>
-              </w:rPr>
-              <w:t>Интернет-магазин веществ для личностного роста</w:t>
+                <w:rFonts w:ascii="Times New Roman" w:hAnsi="Times New Roman" w:eastAsia="Times New Roman" w:cs="Times New Roman"/>
+                <w:color w:val="auto"/>
+                <w:kern w:val="0"/>
+                <w:sz w:val="24"/>
+                <w:szCs w:val="24"/>
+                <w:highlight w:val="none"/>
+                <w:shd w:fill="auto" w:val="clear"/>
+                <w:lang w:val="ru-RU" w:eastAsia="ru-RU" w:bidi="ar-SA"/>
+              </w:rPr>
+            </w:pPr>
+            <w:r>
+              <w:rPr>
+                <w:rFonts w:eastAsia="Times New Roman" w:cs="Times New Roman"/>
+                <w:color w:val="000000"/>
+                <w:kern w:val="0"/>
+                <w:sz w:val="24"/>
+                <w:szCs w:val="24"/>
+                <w:shd w:fill="auto" w:val="clear"/>
+                <w:lang w:val="ru-RU" w:eastAsia="ru-RU" w:bidi="ar-SA"/>
+              </w:rPr>
+              <w:t>Веб-приложение для оптовой организации</w:t>
             </w:r>
           </w:p>
         </w:tc>
@@ -748,16 +756,24 @@
             </w:r>
             <w:r>
               <w:rPr/>
-              <w:t>15.12.2020 г.</w:t>
-            </w:r>
-          </w:p>
-        </w:tc>
-      </w:tr>
-      <w:tr>
-        <w:trPr/>
-        <w:tc>
-          <w:tcPr>
-            <w:tcW w:w="3527" w:type="dxa"/>
+              <w:t>15.12.202</w:t>
+            </w:r>
+            <w:r>
+              <w:rPr/>
+              <w:t>1</w:t>
+            </w:r>
+            <w:r>
+              <w:rPr/>
+              <w:t xml:space="preserve"> г.</w:t>
+            </w:r>
+          </w:p>
+        </w:tc>
+      </w:tr>
+      <w:tr>
+        <w:trPr/>
+        <w:tc>
+          <w:tcPr>
+            <w:tcW w:w="3526" w:type="dxa"/>
             <w:gridSpan w:val="8"/>
             <w:tcBorders/>
           </w:tcPr>
@@ -775,7 +791,7 @@
         </w:tc>
         <w:tc>
           <w:tcPr>
-            <w:tcW w:w="6043" w:type="dxa"/>
+            <w:tcW w:w="6044" w:type="dxa"/>
             <w:gridSpan w:val="8"/>
             <w:tcBorders>
               <w:bottom w:val="single" w:sz="4" w:space="0" w:color="000000"/>
@@ -861,15 +877,7 @@
             </w:pPr>
             <w:r>
               <w:rPr/>
-              <w:t>основании данного анализа обосновать целесообразность разработки и поставить задач</w:t>
-            </w:r>
-            <w:r>
-              <w:rPr/>
-              <w:t>у</w:t>
-            </w:r>
-            <w:r>
-              <w:rPr/>
-              <w:t>.</w:t>
+              <w:t>основании данного анализа обосновать целесообразность разработки и поставить задачу.</w:t>
             </w:r>
           </w:p>
         </w:tc>
@@ -919,176 +927,225 @@
               <w:pStyle w:val="Normal"/>
               <w:widowControl w:val="false"/>
               <w:rPr>
-                <w:shd w:fill="FFFF00" w:val="clear"/>
-              </w:rPr>
-            </w:pPr>
-            <w:r>
-              <w:rPr>
-                <w:shd w:fill="FFFF00" w:val="clear"/>
-              </w:rPr>
-              <w:t>здесь</w:t>
-            </w:r>
-          </w:p>
-        </w:tc>
-      </w:tr>
-      <w:tr>
-        <w:trPr/>
-        <w:tc>
-          <w:tcPr>
-            <w:tcW w:w="9570" w:type="dxa"/>
-            <w:gridSpan w:val="16"/>
-            <w:tcBorders>
-              <w:bottom w:val="single" w:sz="4" w:space="0" w:color="000000"/>
-            </w:tcBorders>
-          </w:tcPr>
-          <w:p>
-            <w:pPr>
-              <w:pStyle w:val="Normal"/>
-              <w:widowControl w:val="false"/>
-              <w:rPr>
-                <w:shd w:fill="FFFF00" w:val="clear"/>
-              </w:rPr>
-            </w:pPr>
-            <w:r>
-              <w:rPr>
-                <w:shd w:fill="FFFF00" w:val="clear"/>
-              </w:rPr>
-              <w:t>описать</w:t>
-            </w:r>
-          </w:p>
-        </w:tc>
-      </w:tr>
-      <w:tr>
-        <w:trPr/>
-        <w:tc>
-          <w:tcPr>
-            <w:tcW w:w="9570" w:type="dxa"/>
-            <w:gridSpan w:val="16"/>
-            <w:tcBorders>
-              <w:bottom w:val="single" w:sz="4" w:space="0" w:color="000000"/>
-            </w:tcBorders>
-          </w:tcPr>
-          <w:p>
-            <w:pPr>
-              <w:pStyle w:val="Normal"/>
-              <w:widowControl w:val="false"/>
-              <w:rPr>
-                <w:shd w:fill="FFFF00" w:val="clear"/>
-              </w:rPr>
-            </w:pPr>
-            <w:r>
-              <w:rPr>
-                <w:shd w:fill="FFFF00" w:val="clear"/>
-              </w:rPr>
-              <w:t>функциональность</w:t>
-            </w:r>
-          </w:p>
-        </w:tc>
-      </w:tr>
-      <w:tr>
-        <w:trPr/>
-        <w:tc>
-          <w:tcPr>
-            <w:tcW w:w="9570" w:type="dxa"/>
-            <w:gridSpan w:val="16"/>
-            <w:tcBorders>
-              <w:bottom w:val="single" w:sz="4" w:space="0" w:color="000000"/>
-            </w:tcBorders>
-          </w:tcPr>
-          <w:p>
-            <w:pPr>
-              <w:pStyle w:val="Normal"/>
-              <w:widowControl w:val="false"/>
-              <w:rPr>
-                <w:shd w:fill="FFFF00" w:val="clear"/>
-              </w:rPr>
-            </w:pPr>
-            <w:r>
-              <w:rPr>
-                <w:shd w:fill="FFFF00" w:val="clear"/>
-              </w:rPr>
-              <w:t xml:space="preserve">разрабатываемой </w:t>
-            </w:r>
-          </w:p>
-        </w:tc>
-      </w:tr>
-      <w:tr>
-        <w:trPr/>
-        <w:tc>
-          <w:tcPr>
-            <w:tcW w:w="9570" w:type="dxa"/>
-            <w:gridSpan w:val="16"/>
-            <w:tcBorders>
-              <w:bottom w:val="single" w:sz="4" w:space="0" w:color="000000"/>
-            </w:tcBorders>
-          </w:tcPr>
-          <w:p>
-            <w:pPr>
-              <w:pStyle w:val="Normal"/>
-              <w:widowControl w:val="false"/>
-              <w:rPr>
-                <w:shd w:fill="FFFF00" w:val="clear"/>
-              </w:rPr>
-            </w:pPr>
-            <w:r>
-              <w:rPr>
-                <w:shd w:fill="FFFF00" w:val="clear"/>
-              </w:rPr>
-              <w:t>программы</w:t>
-            </w:r>
-          </w:p>
-        </w:tc>
-      </w:tr>
-      <w:tr>
-        <w:trPr/>
-        <w:tc>
-          <w:tcPr>
-            <w:tcW w:w="9570" w:type="dxa"/>
-            <w:gridSpan w:val="16"/>
-            <w:tcBorders>
-              <w:bottom w:val="single" w:sz="4" w:space="0" w:color="000000"/>
-            </w:tcBorders>
-          </w:tcPr>
-          <w:p>
-            <w:pPr>
-              <w:pStyle w:val="Normal"/>
-              <w:widowControl w:val="false"/>
-              <w:rPr>
-                <w:shd w:fill="FFFF00" w:val="clear"/>
-              </w:rPr>
-            </w:pPr>
-            <w:r>
-              <w:rPr>
-                <w:shd w:fill="FFFF00" w:val="clear"/>
-              </w:rPr>
-              <w:t>согласно</w:t>
-            </w:r>
-          </w:p>
-        </w:tc>
-      </w:tr>
-      <w:tr>
-        <w:trPr/>
-        <w:tc>
-          <w:tcPr>
-            <w:tcW w:w="9570" w:type="dxa"/>
-            <w:gridSpan w:val="16"/>
-            <w:tcBorders>
-              <w:bottom w:val="single" w:sz="4" w:space="0" w:color="000000"/>
-            </w:tcBorders>
-          </w:tcPr>
-          <w:p>
-            <w:pPr>
-              <w:pStyle w:val="Normal"/>
-              <w:widowControl w:val="false"/>
-              <w:rPr>
-                <w:shd w:fill="FFFF00" w:val="clear"/>
-              </w:rPr>
-            </w:pPr>
-            <w:r>
-              <w:rPr>
-                <w:shd w:fill="FFFF00" w:val="clear"/>
-              </w:rPr>
-              <w:t>теме</w:t>
+                <w:highlight w:val="none"/>
+                <w:shd w:fill="auto" w:val="clear"/>
+              </w:rPr>
+            </w:pPr>
+            <w:r>
+              <w:rPr>
+                <w:shd w:fill="auto" w:val="clear"/>
+              </w:rPr>
+              <w:t xml:space="preserve">    </w:t>
+            </w:r>
+            <w:r>
+              <w:rPr>
+                <w:shd w:fill="auto" w:val="clear"/>
+              </w:rPr>
+              <w:t>1. Ввод информации из текстового файла в массив</w:t>
+            </w:r>
+          </w:p>
+        </w:tc>
+      </w:tr>
+      <w:tr>
+        <w:trPr/>
+        <w:tc>
+          <w:tcPr>
+            <w:tcW w:w="9570" w:type="dxa"/>
+            <w:gridSpan w:val="16"/>
+            <w:tcBorders>
+              <w:bottom w:val="single" w:sz="4" w:space="0" w:color="000000"/>
+            </w:tcBorders>
+          </w:tcPr>
+          <w:p>
+            <w:pPr>
+              <w:pStyle w:val="Normal"/>
+              <w:widowControl w:val="false"/>
+              <w:rPr>
+                <w:highlight w:val="none"/>
+                <w:shd w:fill="auto" w:val="clear"/>
+              </w:rPr>
+            </w:pPr>
+            <w:r>
+              <w:rPr>
+                <w:shd w:fill="auto" w:val="clear"/>
+              </w:rPr>
+              <w:t xml:space="preserve">    </w:t>
+            </w:r>
+            <w:r>
+              <w:rPr>
+                <w:shd w:fill="auto" w:val="clear"/>
+              </w:rPr>
+              <w:t>2. Добавление новых элементов в конец массива</w:t>
+            </w:r>
+          </w:p>
+        </w:tc>
+      </w:tr>
+      <w:tr>
+        <w:trPr/>
+        <w:tc>
+          <w:tcPr>
+            <w:tcW w:w="9570" w:type="dxa"/>
+            <w:gridSpan w:val="16"/>
+            <w:tcBorders>
+              <w:bottom w:val="single" w:sz="4" w:space="0" w:color="000000"/>
+            </w:tcBorders>
+          </w:tcPr>
+          <w:p>
+            <w:pPr>
+              <w:pStyle w:val="Normal"/>
+              <w:widowControl w:val="false"/>
+              <w:rPr>
+                <w:highlight w:val="none"/>
+                <w:shd w:fill="auto" w:val="clear"/>
+              </w:rPr>
+            </w:pPr>
+            <w:r>
+              <w:rPr>
+                <w:shd w:fill="auto" w:val="clear"/>
+              </w:rPr>
+              <w:t xml:space="preserve">    </w:t>
+            </w:r>
+            <w:r>
+              <w:rPr>
+                <w:shd w:fill="auto" w:val="clear"/>
+              </w:rPr>
+              <w:t>3. Просмотр всех элементов массива</w:t>
+            </w:r>
+          </w:p>
+        </w:tc>
+      </w:tr>
+      <w:tr>
+        <w:trPr/>
+        <w:tc>
+          <w:tcPr>
+            <w:tcW w:w="9570" w:type="dxa"/>
+            <w:gridSpan w:val="16"/>
+            <w:tcBorders>
+              <w:bottom w:val="single" w:sz="4" w:space="0" w:color="000000"/>
+            </w:tcBorders>
+          </w:tcPr>
+          <w:p>
+            <w:pPr>
+              <w:pStyle w:val="Normal"/>
+              <w:widowControl w:val="false"/>
+              <w:rPr>
+                <w:highlight w:val="none"/>
+                <w:shd w:fill="auto" w:val="clear"/>
+              </w:rPr>
+            </w:pPr>
+            <w:r>
+              <w:rPr>
+                <w:shd w:fill="auto" w:val="clear"/>
+              </w:rPr>
+              <w:t xml:space="preserve">    </w:t>
+            </w:r>
+            <w:r>
+              <w:rPr>
+                <w:shd w:fill="auto" w:val="clear"/>
+              </w:rPr>
+              <w:t>4. Вывод информации из массива в текстовый файл</w:t>
+            </w:r>
+          </w:p>
+        </w:tc>
+      </w:tr>
+      <w:tr>
+        <w:trPr/>
+        <w:tc>
+          <w:tcPr>
+            <w:tcW w:w="9570" w:type="dxa"/>
+            <w:gridSpan w:val="16"/>
+            <w:tcBorders>
+              <w:bottom w:val="single" w:sz="4" w:space="0" w:color="000000"/>
+            </w:tcBorders>
+          </w:tcPr>
+          <w:p>
+            <w:pPr>
+              <w:pStyle w:val="Normal"/>
+              <w:widowControl w:val="false"/>
+              <w:rPr>
+                <w:highlight w:val="none"/>
+                <w:shd w:fill="auto" w:val="clear"/>
+              </w:rPr>
+            </w:pPr>
+            <w:r>
+              <w:rPr>
+                <w:shd w:fill="auto" w:val="clear"/>
+              </w:rPr>
+              <w:t xml:space="preserve">    </w:t>
+            </w:r>
+            <w:r>
+              <w:rPr>
+                <w:shd w:fill="auto" w:val="clear"/>
+              </w:rPr>
+              <w:t>5. Корректировка полей выбранного элемента</w:t>
+            </w:r>
+          </w:p>
+        </w:tc>
+      </w:tr>
+      <w:tr>
+        <w:trPr/>
+        <w:tc>
+          <w:tcPr>
+            <w:tcW w:w="9570" w:type="dxa"/>
+            <w:gridSpan w:val="16"/>
+            <w:tcBorders>
+              <w:bottom w:val="single" w:sz="4" w:space="0" w:color="000000"/>
+            </w:tcBorders>
+          </w:tcPr>
+          <w:p>
+            <w:pPr>
+              <w:pStyle w:val="Normal"/>
+              <w:widowControl w:val="false"/>
+              <w:rPr>
+                <w:highlight w:val="none"/>
+                <w:shd w:fill="auto" w:val="clear"/>
+              </w:rPr>
+            </w:pPr>
+            <w:r>
+              <w:rPr>
+                <w:shd w:fill="auto" w:val="clear"/>
+              </w:rPr>
+              <w:t xml:space="preserve">    </w:t>
+            </w:r>
+            <w:r>
+              <w:rPr>
+                <w:shd w:fill="auto" w:val="clear"/>
+              </w:rPr>
+              <w:t>6. Удаление выбранного элемента</w:t>
+            </w:r>
+          </w:p>
+        </w:tc>
+      </w:tr>
+      <w:tr>
+        <w:trPr/>
+        <w:tc>
+          <w:tcPr>
+            <w:tcW w:w="9570" w:type="dxa"/>
+            <w:gridSpan w:val="16"/>
+            <w:tcBorders>
+              <w:bottom w:val="single" w:sz="4" w:space="0" w:color="000000"/>
+            </w:tcBorders>
+          </w:tcPr>
+          <w:p>
+            <w:pPr>
+              <w:pStyle w:val="Normal"/>
+              <w:widowControl w:val="false"/>
+              <w:rPr>
+                <w:highlight w:val="none"/>
+                <w:shd w:fill="auto" w:val="clear"/>
+              </w:rPr>
+            </w:pPr>
+            <w:r>
+              <w:rPr>
+                <w:shd w:fill="auto" w:val="clear"/>
+              </w:rPr>
+              <w:t xml:space="preserve">    </w:t>
+            </w:r>
+            <w:r>
+              <w:rPr>
+                <w:shd w:fill="auto" w:val="clear"/>
+              </w:rPr>
+              <w:t>7. Сортировка массива по выбранному полю</w:t>
             </w:r>
           </w:p>
         </w:tc>
@@ -1339,7 +1396,7 @@
         <w:trPr/>
         <w:tc>
           <w:tcPr>
-            <w:tcW w:w="1367" w:type="dxa"/>
+            <w:tcW w:w="1366" w:type="dxa"/>
             <w:gridSpan w:val="2"/>
             <w:tcBorders/>
           </w:tcPr>
@@ -1357,7 +1414,7 @@
         </w:tc>
         <w:tc>
           <w:tcPr>
-            <w:tcW w:w="8203" w:type="dxa"/>
+            <w:tcW w:w="8204" w:type="dxa"/>
             <w:gridSpan w:val="14"/>
             <w:tcBorders>
               <w:bottom w:val="single" w:sz="4" w:space="0" w:color="000000"/>
@@ -1625,7 +1682,7 @@
         <w:trPr/>
         <w:tc>
           <w:tcPr>
-            <w:tcW w:w="1367" w:type="dxa"/>
+            <w:tcW w:w="1366" w:type="dxa"/>
             <w:gridSpan w:val="2"/>
             <w:tcBorders/>
           </w:tcPr>
@@ -1643,7 +1700,7 @@
         </w:tc>
         <w:tc>
           <w:tcPr>
-            <w:tcW w:w="8203" w:type="dxa"/>
+            <w:tcW w:w="8204" w:type="dxa"/>
             <w:gridSpan w:val="14"/>
             <w:tcBorders>
               <w:bottom w:val="single" w:sz="4" w:space="0" w:color="000000"/>
@@ -1936,19 +1993,7 @@
             </w:pPr>
             <w:r>
               <w:rPr/>
-              <w:t>01</w:t>
-            </w:r>
-            <w:r>
-              <w:rPr/>
-              <w:t>.09.202</w:t>
-            </w:r>
-            <w:r>
-              <w:rPr/>
-              <w:t>1</w:t>
-            </w:r>
-            <w:r>
-              <w:rPr/>
-              <w:t xml:space="preserve"> г.</w:t>
+              <w:t>01.09.2021 г.</w:t>
             </w:r>
           </w:p>
         </w:tc>
@@ -2045,47 +2090,7 @@
             </w:r>
             <w:r>
               <w:rPr/>
-              <w:t xml:space="preserve"> </w:t>
-            </w:r>
-            <w:r>
-              <w:rPr/>
-              <w:t>01</w:t>
-            </w:r>
-            <w:r>
-              <w:rPr/>
-              <w:t>.09.202</w:t>
-            </w:r>
-            <w:r>
-              <w:rPr/>
-              <w:t>1</w:t>
-            </w:r>
-            <w:r>
-              <w:rPr/>
-              <w:t xml:space="preserve"> – </w:t>
-            </w:r>
-            <w:r>
-              <w:rPr/>
-              <w:t>07</w:t>
-            </w:r>
-            <w:r>
-              <w:rPr/>
-              <w:t>.10.202</w:t>
-            </w:r>
-            <w:r>
-              <w:rPr/>
-              <w:t>1</w:t>
-            </w:r>
-            <w:r>
-              <w:rPr/>
-              <w:t xml:space="preserve">:   </w:t>
-            </w:r>
-            <w:r>
-              <w:rPr/>
-              <w:t>2</w:t>
-            </w:r>
-            <w:r>
-              <w:rPr/>
-              <w:t>0%</w:t>
+              <w:t xml:space="preserve"> 01.09.2021 – 07.10.2021:   20%</w:t>
             </w:r>
           </w:p>
         </w:tc>
@@ -2119,47 +2124,7 @@
             </w:r>
             <w:r>
               <w:rPr/>
-              <w:t xml:space="preserve"> </w:t>
-            </w:r>
-            <w:r>
-              <w:rPr/>
-              <w:t>08</w:t>
-            </w:r>
-            <w:r>
-              <w:rPr/>
-              <w:t>.10.202</w:t>
-            </w:r>
-            <w:r>
-              <w:rPr/>
-              <w:t>1</w:t>
-            </w:r>
-            <w:r>
-              <w:rPr/>
-              <w:t xml:space="preserve"> – </w:t>
-            </w:r>
-            <w:r>
-              <w:rPr/>
-              <w:t>18</w:t>
-            </w:r>
-            <w:r>
-              <w:rPr/>
-              <w:t>.11.202</w:t>
-            </w:r>
-            <w:r>
-              <w:rPr/>
-              <w:t>1</w:t>
-            </w:r>
-            <w:r>
-              <w:rPr/>
-              <w:t xml:space="preserve">:   </w:t>
-            </w:r>
-            <w:r>
-              <w:rPr/>
-              <w:t>5</w:t>
-            </w:r>
-            <w:r>
-              <w:rPr/>
-              <w:t>0%</w:t>
+              <w:t xml:space="preserve"> 08.10.2021 – 18.11.2021:   50%</w:t>
             </w:r>
           </w:p>
         </w:tc>
@@ -2193,47 +2158,7 @@
             </w:r>
             <w:r>
               <w:rPr/>
-              <w:t xml:space="preserve"> </w:t>
-            </w:r>
-            <w:r>
-              <w:rPr/>
-              <w:t>19</w:t>
-            </w:r>
-            <w:r>
-              <w:rPr/>
-              <w:t>.11.202</w:t>
-            </w:r>
-            <w:r>
-              <w:rPr/>
-              <w:t>1</w:t>
-            </w:r>
-            <w:r>
-              <w:rPr/>
-              <w:t xml:space="preserve"> – </w:t>
-            </w:r>
-            <w:r>
-              <w:rPr/>
-              <w:t>16</w:t>
-            </w:r>
-            <w:r>
-              <w:rPr/>
-              <w:t>.12.202</w:t>
-            </w:r>
-            <w:r>
-              <w:rPr/>
-              <w:t>1</w:t>
-            </w:r>
-            <w:r>
-              <w:rPr/>
-              <w:t xml:space="preserve">:   </w:t>
-            </w:r>
-            <w:r>
-              <w:rPr/>
-              <w:t>30</w:t>
-            </w:r>
-            <w:r>
-              <w:rPr/>
-              <w:t>%</w:t>
+              <w:t xml:space="preserve"> 19.11.2021 – 16.12.2021:   30%</w:t>
             </w:r>
           </w:p>
         </w:tc>
@@ -2413,7 +2338,7 @@
         </w:tc>
         <w:tc>
           <w:tcPr>
-            <w:tcW w:w="3423" w:type="dxa"/>
+            <w:tcW w:w="3424" w:type="dxa"/>
             <w:gridSpan w:val="4"/>
             <w:tcBorders>
               <w:bottom w:val="single" w:sz="4" w:space="0" w:color="000000"/>
@@ -2432,7 +2357,7 @@
         </w:tc>
         <w:tc>
           <w:tcPr>
-            <w:tcW w:w="1362" w:type="dxa"/>
+            <w:tcW w:w="1361" w:type="dxa"/>
             <w:tcBorders/>
           </w:tcPr>
           <w:p>
@@ -2485,7 +2410,7 @@
         </w:tc>
         <w:tc>
           <w:tcPr>
-            <w:tcW w:w="3423" w:type="dxa"/>
+            <w:tcW w:w="3424" w:type="dxa"/>
             <w:gridSpan w:val="4"/>
             <w:tcBorders>
               <w:top w:val="single" w:sz="4" w:space="0" w:color="000000"/>
@@ -2506,7 +2431,7 @@
         </w:tc>
         <w:tc>
           <w:tcPr>
-            <w:tcW w:w="1362" w:type="dxa"/>
+            <w:tcW w:w="1361" w:type="dxa"/>
             <w:tcBorders/>
           </w:tcPr>
           <w:p>
@@ -2563,7 +2488,7 @@
         </w:tc>
         <w:tc>
           <w:tcPr>
-            <w:tcW w:w="3424" w:type="dxa"/>
+            <w:tcW w:w="3425" w:type="dxa"/>
             <w:gridSpan w:val="5"/>
             <w:tcBorders>
               <w:bottom w:val="single" w:sz="4" w:space="0" w:color="000000"/>
@@ -2582,7 +2507,7 @@
         </w:tc>
         <w:tc>
           <w:tcPr>
-            <w:tcW w:w="1362" w:type="dxa"/>
+            <w:tcW w:w="1361" w:type="dxa"/>
             <w:tcBorders/>
           </w:tcPr>
           <w:p>
@@ -2639,7 +2564,7 @@
         </w:tc>
         <w:tc>
           <w:tcPr>
-            <w:tcW w:w="5940" w:type="dxa"/>
+            <w:tcW w:w="5941" w:type="dxa"/>
             <w:gridSpan w:val="10"/>
             <w:tcBorders>
               <w:bottom w:val="single" w:sz="4" w:space="0" w:color="000000"/>
@@ -2658,7 +2583,7 @@
         </w:tc>
         <w:tc>
           <w:tcPr>
-            <w:tcW w:w="1362" w:type="dxa"/>
+            <w:tcW w:w="1361" w:type="dxa"/>
             <w:tcBorders/>
           </w:tcPr>
           <w:p>
@@ -2686,7 +2611,7 @@
     <w:sectPr>
       <w:type w:val="nextPage"/>
       <w:pgSz w:w="11906" w:h="16838"/>
-      <w:pgMar w:left="1701" w:right="850" w:header="0" w:top="1134" w:footer="0" w:bottom="899" w:gutter="0"/>
+      <w:pgMar w:left="1701" w:right="850" w:gutter="0" w:header="0" w:top="1134" w:footer="0" w:bottom="899"/>
       <w:pgNumType w:fmt="decimal"/>
       <w:formProt w:val="false"/>
       <w:textDirection w:val="lrTb"/>
@@ -3083,6 +3008,7 @@
     <w:rsid w:val="00527083"/>
     <w:pPr>
       <w:widowControl/>
+      <w:suppressAutoHyphens w:val="true"/>
       <w:bidi w:val="0"/>
       <w:spacing w:before="0" w:after="0"/>
       <w:jc w:val="left"/>
@@ -3112,22 +3038,22 @@
       <w:rFonts w:ascii="Times New Roman" w:hAnsi="Times New Roman"/>
     </w:rPr>
   </w:style>
-  <w:style w:type="paragraph" w:styleId="Style14">
-    <w:name w:val="Заголовок"/>
+  <w:style w:type="paragraph" w:styleId="Heading">
+    <w:name w:val="Heading"/>
     <w:basedOn w:val="Normal"/>
-    <w:next w:val="Style15"/>
+    <w:next w:val="TextBody"/>
     <w:qFormat/>
     <w:pPr>
       <w:keepNext w:val="true"/>
       <w:spacing w:before="240" w:after="120"/>
     </w:pPr>
     <w:rPr>
-      <w:rFonts w:ascii="Liberation Sans" w:hAnsi="Liberation Sans" w:eastAsia="Noto Sans CJK SC" w:cs="Lohit Devanagari"/>
+      <w:rFonts w:ascii="Liberation Sans" w:hAnsi="Liberation Sans" w:eastAsia="Microsoft YaHei" w:cs="Lucida Sans"/>
       <w:sz w:val="28"/>
       <w:szCs w:val="28"/>
     </w:rPr>
   </w:style>
-  <w:style w:type="paragraph" w:styleId="Style15">
+  <w:style w:type="paragraph" w:styleId="TextBody">
     <w:name w:val="Body Text"/>
     <w:basedOn w:val="Normal"/>
     <w:pPr>
@@ -3135,15 +3061,15 @@
     </w:pPr>
     <w:rPr/>
   </w:style>
-  <w:style w:type="paragraph" w:styleId="Style16">
+  <w:style w:type="paragraph" w:styleId="List">
     <w:name w:val="List"/>
-    <w:basedOn w:val="Style15"/>
+    <w:basedOn w:val="TextBody"/>
     <w:pPr/>
     <w:rPr>
       <w:rFonts w:cs="Lohit Devanagari"/>
     </w:rPr>
   </w:style>
-  <w:style w:type="paragraph" w:styleId="Style17">
+  <w:style w:type="paragraph" w:styleId="Caption">
     <w:name w:val="Caption"/>
     <w:basedOn w:val="Normal"/>
     <w:qFormat/>
@@ -3159,7 +3085,34 @@
       <w:szCs w:val="24"/>
     </w:rPr>
   </w:style>
-  <w:style w:type="paragraph" w:styleId="Style18">
+  <w:style w:type="paragraph" w:styleId="Index">
+    <w:name w:val="Index"/>
+    <w:basedOn w:val="Normal"/>
+    <w:qFormat/>
+    <w:pPr>
+      <w:suppressLineNumbers/>
+    </w:pPr>
+    <w:rPr>
+      <w:rFonts w:cs="Lucida Sans"/>
+      <w:lang w:val="zxx" w:eastAsia="zxx" w:bidi="zxx"/>
+    </w:rPr>
+  </w:style>
+  <w:style w:type="paragraph" w:styleId="Style14">
+    <w:name w:val="Заголовок"/>
+    <w:basedOn w:val="Normal"/>
+    <w:next w:val="TextBody"/>
+    <w:qFormat/>
+    <w:pPr>
+      <w:keepNext w:val="true"/>
+      <w:spacing w:before="240" w:after="120"/>
+    </w:pPr>
+    <w:rPr>
+      <w:rFonts w:ascii="Liberation Sans" w:hAnsi="Liberation Sans" w:eastAsia="Noto Sans CJK SC" w:cs="Lohit Devanagari"/>
+      <w:sz w:val="28"/>
+      <w:szCs w:val="28"/>
+    </w:rPr>
+  </w:style>
+  <w:style w:type="paragraph" w:styleId="Style15">
     <w:name w:val="Указатель"/>
     <w:basedOn w:val="Normal"/>
     <w:qFormat/>
@@ -3183,7 +3136,7 @@
     </w:pPr>
     <w:rPr/>
   </w:style>
-  <w:style w:type="paragraph" w:styleId="Style19">
+  <w:style w:type="paragraph" w:styleId="Style16">
     <w:name w:val="Содержимое таблицы"/>
     <w:basedOn w:val="Normal"/>
     <w:qFormat/>
@@ -3193,9 +3146,9 @@
     </w:pPr>
     <w:rPr/>
   </w:style>
-  <w:style w:type="paragraph" w:styleId="Style20">
+  <w:style w:type="paragraph" w:styleId="Style17">
     <w:name w:val="Заголовок таблицы"/>
-    <w:basedOn w:val="Style19"/>
+    <w:basedOn w:val="Style16"/>
     <w:qFormat/>
     <w:pPr>
       <w:suppressLineNumbers/>

</xml_diff>